<commit_message>
issue#5091 corrigido diagramas e descrições
</commit_message>
<xml_diff>
--- a/analise/PerfilDeAcesso/AdicionarItemAcesso.docx
+++ b/analise/PerfilDeAcesso/AdicionarItemAcesso.docx
@@ -541,23 +541,15 @@
                 <w:szCs w:val="22"/>
                 <w:lang w:val="pt-BR"/>
               </w:rPr>
-              <w:t xml:space="preserve"> e clica no botão Efetuar Cadastro</w:t>
-            </w:r>
-            <w:r>
-              <w:rPr>
-                <w:sz w:val="22"/>
-                <w:szCs w:val="22"/>
-                <w:lang w:val="pt-BR"/>
-              </w:rPr>
-              <w:t xml:space="preserve"> de Perfil</w:t>
-            </w:r>
-            <w:r>
-              <w:rPr>
-                <w:sz w:val="22"/>
-                <w:szCs w:val="22"/>
-                <w:lang w:val="pt-BR"/>
-              </w:rPr>
-              <w:t>.</w:t>
+              <w:t xml:space="preserve"> e clica no botão </w:t>
+            </w:r>
+            <w:r>
+              <w:rPr>
+                <w:sz w:val="22"/>
+                <w:szCs w:val="22"/>
+                <w:lang w:val="pt-BR"/>
+              </w:rPr>
+              <w:t>Salvar.</w:t>
             </w:r>
           </w:p>
         </w:tc>
@@ -711,7 +703,51 @@
                 <w:szCs w:val="22"/>
                 <w:lang w:val="pt-BR"/>
               </w:rPr>
-              <w:t xml:space="preserve"> e volta para a tela inicial. Neste momento, este caso de uso é encerrado.</w:t>
+              <w:t xml:space="preserve"> e </w:t>
+            </w:r>
+            <w:proofErr w:type="gramStart"/>
+            <w:r>
+              <w:rPr>
+                <w:sz w:val="22"/>
+                <w:szCs w:val="22"/>
+                <w:lang w:val="pt-BR"/>
+              </w:rPr>
+              <w:t>volta</w:t>
+            </w:r>
+            <w:r>
+              <w:rPr>
+                <w:sz w:val="22"/>
+                <w:szCs w:val="22"/>
+                <w:lang w:val="pt-BR"/>
+              </w:rPr>
+              <w:t xml:space="preserve"> </w:t>
+            </w:r>
+            <w:r>
+              <w:rPr>
+                <w:sz w:val="22"/>
+                <w:szCs w:val="22"/>
+                <w:lang w:val="pt-BR"/>
+              </w:rPr>
+              <w:t xml:space="preserve"> para</w:t>
+            </w:r>
+            <w:proofErr w:type="gramEnd"/>
+            <w:r>
+              <w:rPr>
+                <w:sz w:val="22"/>
+                <w:szCs w:val="22"/>
+                <w:lang w:val="pt-BR"/>
+              </w:rPr>
+              <w:t xml:space="preserve"> a tela inicial. Neste </w:t>
+            </w:r>
+            <w:bookmarkStart w:id="0" w:name="_GoBack"/>
+            <w:bookmarkEnd w:id="0"/>
+            <w:r>
+              <w:rPr>
+                <w:sz w:val="22"/>
+                <w:szCs w:val="22"/>
+                <w:lang w:val="pt-BR"/>
+              </w:rPr>
+              <w:t>momento, este caso de uso é encerrado.</w:t>
             </w:r>
           </w:p>
         </w:tc>
@@ -789,8 +825,6 @@
               </w:rPr>
               <w:t xml:space="preserve"> Caso administrador não tenha selecionado nenhum item de acesso, uma mensagem é retornada: “Favor selecionar ao menos um item de acesso”.</w:t>
             </w:r>
-            <w:bookmarkStart w:id="0" w:name="_GoBack"/>
-            <w:bookmarkEnd w:id="0"/>
           </w:p>
         </w:tc>
       </w:tr>

</xml_diff>